<commit_message>
Diario, funzione per sapere quanti utenti ci sono
Fatta la funzione che ritorna i nomi degli utenti dalle cartelle e fatta relativa documentazione all'interno del diario
</commit_message>
<xml_diff>
--- a/Documenti/Diari/FaceLock_2020-02-14.docx
+++ b/Documenti/Diari/FaceLock_2020-02-14.docx
@@ -91,7 +91,10 @@
               <w:t xml:space="preserve">8:20 </w:t>
             </w:r>
             <w:r>
-              <w:t>– 8:45</w:t>
+              <w:t xml:space="preserve">– </w:t>
+            </w:r>
+            <w:r>
+              <w:t>9:00</w:t>
             </w:r>
           </w:p>
         </w:tc>
@@ -103,6 +106,9 @@
             <w:pPr>
               <w:cnfStyle w:val="000000100000" w:firstRow="0" w:lastRow="0" w:firstColumn="0" w:lastColumn="0" w:oddVBand="0" w:evenVBand="0" w:oddHBand="1" w:evenHBand="0" w:firstRowFirstColumn="0" w:firstRowLastColumn="0" w:lastRowFirstColumn="0" w:lastRowLastColumn="0"/>
             </w:pPr>
+            <w:r>
+              <w:t>Definito standard per lo sviluppo</w:t>
+            </w:r>
           </w:p>
         </w:tc>
         <w:tc>
@@ -114,7 +120,13 @@
               <w:cnfStyle w:val="000000100000" w:firstRow="0" w:lastRow="0" w:firstColumn="0" w:lastColumn="0" w:oddVBand="0" w:evenVBand="0" w:oddHBand="1" w:evenHBand="0" w:firstRowFirstColumn="0" w:firstRowLastColumn="0" w:lastRowFirstColumn="0" w:lastRowLastColumn="0"/>
             </w:pPr>
             <w:r>
-              <w:t>Matteo, Luca, Bruno, Jonas</w:t>
+              <w:t>Matteo</w:t>
+            </w:r>
+            <w:r>
+              <w:t>,</w:t>
+            </w:r>
+            <w:r>
+              <w:t xml:space="preserve"> Jonas</w:t>
             </w:r>
           </w:p>
         </w:tc>
@@ -133,6 +145,64 @@
           </w:p>
         </w:tc>
       </w:tr>
+      <w:tr>
+        <w:tc>
+          <w:tcPr>
+            <w:cnfStyle w:val="001000000000" w:firstRow="0" w:lastRow="0" w:firstColumn="1" w:lastColumn="0" w:oddVBand="0" w:evenVBand="0" w:oddHBand="0" w:evenHBand="0" w:firstRowFirstColumn="0" w:firstRowLastColumn="0" w:lastRowFirstColumn="0" w:lastRowLastColumn="0"/>
+            <w:tcW w:w="1560" w:type="dxa"/>
+          </w:tcPr>
+          <w:p>
+            <w:r>
+              <w:t>9:00 – 10:</w:t>
+            </w:r>
+            <w:r>
+              <w:t>30</w:t>
+            </w:r>
+            <w:bookmarkStart w:id="0" w:name="_GoBack"/>
+            <w:bookmarkEnd w:id="0"/>
+          </w:p>
+        </w:tc>
+        <w:tc>
+          <w:tcPr>
+            <w:tcW w:w="4677" w:type="dxa"/>
+          </w:tcPr>
+          <w:p>
+            <w:pPr>
+              <w:cnfStyle w:val="000000000000" w:firstRow="0" w:lastRow="0" w:firstColumn="0" w:lastColumn="0" w:oddVBand="0" w:evenVBand="0" w:oddHBand="0" w:evenHBand="0" w:firstRowFirstColumn="0" w:firstRowLastColumn="0" w:lastRowFirstColumn="0" w:lastRowLastColumn="0"/>
+            </w:pPr>
+            <w:r>
+              <w:t>Sviluppata funzione per ricevere il numero di utenti</w:t>
+            </w:r>
+          </w:p>
+        </w:tc>
+        <w:tc>
+          <w:tcPr>
+            <w:tcW w:w="2127" w:type="dxa"/>
+          </w:tcPr>
+          <w:p>
+            <w:pPr>
+              <w:cnfStyle w:val="000000000000" w:firstRow="0" w:lastRow="0" w:firstColumn="0" w:lastColumn="0" w:oddVBand="0" w:evenVBand="0" w:oddHBand="0" w:evenHBand="0" w:firstRowFirstColumn="0" w:firstRowLastColumn="0" w:lastRowFirstColumn="0" w:lastRowLastColumn="0"/>
+            </w:pPr>
+            <w:r>
+              <w:t>Matteo</w:t>
+            </w:r>
+          </w:p>
+        </w:tc>
+        <w:tc>
+          <w:tcPr>
+            <w:tcW w:w="1274" w:type="dxa"/>
+          </w:tcPr>
+          <w:p>
+            <w:pPr>
+              <w:jc w:val="center"/>
+              <w:cnfStyle w:val="000000000000" w:firstRow="0" w:lastRow="0" w:firstColumn="0" w:lastColumn="0" w:oddVBand="0" w:evenVBand="0" w:oddHBand="0" w:evenHBand="0" w:firstRowFirstColumn="0" w:firstRowLastColumn="0" w:lastRowFirstColumn="0" w:lastRowLastColumn="0"/>
+            </w:pPr>
+            <w:r>
+              <w:t>2</w:t>
+            </w:r>
+          </w:p>
+        </w:tc>
+      </w:tr>
     </w:tbl>
     <w:p>
       <w:pPr>
@@ -147,12 +217,433 @@
         <w:pStyle w:val="Paragrafoelenco"/>
         <w:numPr>
           <w:ilvl w:val="0"/>
-          <w:numId w:val="1"/>
+          <w:numId w:val="4"/>
+        </w:numPr>
+      </w:pPr>
+      <w:r>
+        <w:t>Abbiamo deciso di sviluppare le cartelle del programma nella seguente maniera:</w:t>
+      </w:r>
+      <w:r>
+        <w:rPr>
+          <w:noProof/>
+        </w:rPr>
+        <w:drawing>
+          <wp:inline distT="0" distB="0" distL="0" distR="0">
+            <wp:extent cx="2352675" cy="3895725"/>
+            <wp:effectExtent l="0" t="0" r="9525" b="9525"/>
+            <wp:docPr id="1" name="Immagine 1"/>
+            <wp:cNvGraphicFramePr>
+              <a:graphicFrameLocks xmlns:a="http://schemas.openxmlformats.org/drawingml/2006/main" noChangeAspect="1"/>
+            </wp:cNvGraphicFramePr>
+            <a:graphic xmlns:a="http://schemas.openxmlformats.org/drawingml/2006/main">
+              <a:graphicData uri="http://schemas.openxmlformats.org/drawingml/2006/picture">
+                <pic:pic xmlns:pic="http://schemas.openxmlformats.org/drawingml/2006/picture">
+                  <pic:nvPicPr>
+                    <pic:cNvPr id="0" name="Picture 1"/>
+                    <pic:cNvPicPr>
+                      <a:picLocks noChangeAspect="1" noChangeArrowheads="1"/>
+                    </pic:cNvPicPr>
+                  </pic:nvPicPr>
+                  <pic:blipFill>
+                    <a:blip r:embed="rId8">
+                      <a:extLst>
+                        <a:ext uri="{28A0092B-C50C-407E-A947-70E740481C1C}">
+                          <a14:useLocalDpi xmlns:a14="http://schemas.microsoft.com/office/drawing/2010/main" val="0"/>
+                        </a:ext>
+                      </a:extLst>
+                    </a:blip>
+                    <a:srcRect/>
+                    <a:stretch>
+                      <a:fillRect/>
+                    </a:stretch>
+                  </pic:blipFill>
+                  <pic:spPr bwMode="auto">
+                    <a:xfrm>
+                      <a:off x="0" y="0"/>
+                      <a:ext cx="2352675" cy="3895725"/>
+                    </a:xfrm>
+                    <a:prstGeom prst="rect">
+                      <a:avLst/>
+                    </a:prstGeom>
+                    <a:noFill/>
+                    <a:ln>
+                      <a:noFill/>
+                    </a:ln>
+                  </pic:spPr>
+                </pic:pic>
+              </a:graphicData>
+            </a:graphic>
+          </wp:inline>
+        </w:drawing>
+      </w:r>
+      <w:r>
+        <w:br/>
+        <w:t>L’utilizzo delle seguenti directory è:</w:t>
+      </w:r>
+    </w:p>
+    <w:p>
+      <w:pPr>
+        <w:pStyle w:val="Paragrafoelenco"/>
+        <w:numPr>
+          <w:ilvl w:val="1"/>
+          <w:numId w:val="4"/>
+        </w:numPr>
+        <w:rPr>
+          <w:b/>
+          <w:bCs/>
+        </w:rPr>
+      </w:pPr>
+      <w:r>
+        <w:rPr>
+          <w:b/>
+          <w:bCs/>
+        </w:rPr>
+        <w:t>Face-Away-PC-Lock:</w:t>
+      </w:r>
+      <w:r>
+        <w:rPr>
+          <w:b/>
+          <w:bCs/>
+        </w:rPr>
+        <w:t xml:space="preserve"> </w:t>
+      </w:r>
+      <w:r>
+        <w:t>Directory principale del progetto, che contiene tutto.</w:t>
+      </w:r>
+    </w:p>
+    <w:p>
+      <w:pPr>
+        <w:pStyle w:val="Paragrafoelenco"/>
+        <w:numPr>
+          <w:ilvl w:val="1"/>
+          <w:numId w:val="4"/>
+        </w:numPr>
+        <w:rPr>
+          <w:b/>
+          <w:bCs/>
+        </w:rPr>
+      </w:pPr>
+      <w:r>
+        <w:rPr>
+          <w:b/>
+          <w:bCs/>
+        </w:rPr>
+        <w:t>Documenti:</w:t>
+      </w:r>
+      <w:r>
+        <w:t xml:space="preserve"> Contiene i documenti del progetto, tra cui i requisiti, i diari e la documentazione.</w:t>
+      </w:r>
+    </w:p>
+    <w:p>
+      <w:pPr>
+        <w:pStyle w:val="Paragrafoelenco"/>
+        <w:numPr>
+          <w:ilvl w:val="1"/>
+          <w:numId w:val="4"/>
+        </w:numPr>
+        <w:rPr>
+          <w:b/>
+          <w:bCs/>
+        </w:rPr>
+      </w:pPr>
+      <w:r>
+        <w:rPr>
+          <w:b/>
+          <w:bCs/>
+        </w:rPr>
+        <w:t xml:space="preserve">Source: </w:t>
+      </w:r>
+      <w:r>
+        <w:t>Programma effettivo.</w:t>
+      </w:r>
+    </w:p>
+    <w:p>
+      <w:pPr>
+        <w:pStyle w:val="Paragrafoelenco"/>
+        <w:numPr>
+          <w:ilvl w:val="1"/>
+          <w:numId w:val="4"/>
+        </w:numPr>
+        <w:rPr>
+          <w:b/>
+          <w:bCs/>
+        </w:rPr>
+      </w:pPr>
+      <w:r>
+        <w:rPr>
+          <w:b/>
+          <w:bCs/>
+        </w:rPr>
+        <w:t xml:space="preserve">Facelock: </w:t>
+      </w:r>
+      <w:r>
+        <w:t>Contiene tutti gli algoritmi in python per riconoscere i volti.</w:t>
+      </w:r>
+    </w:p>
+    <w:p>
+      <w:pPr>
+        <w:pStyle w:val="Paragrafoelenco"/>
+        <w:numPr>
+          <w:ilvl w:val="1"/>
+          <w:numId w:val="4"/>
+        </w:numPr>
+        <w:rPr>
+          <w:b/>
+          <w:bCs/>
+        </w:rPr>
+      </w:pPr>
+      <w:r>
+        <w:rPr>
+          <w:b/>
+          <w:bCs/>
+        </w:rPr>
+        <w:t xml:space="preserve">Dataset: </w:t>
+      </w:r>
+      <w:r>
+        <w:t>set di immagini da paragonare a quello che vede la webcam, dentro a questa directory ci saranno delle cartelle con il nome del profilo da controllare.</w:t>
+      </w:r>
+      <w:r>
+        <w:rPr>
+          <w:b/>
+          <w:bCs/>
+        </w:rPr>
+        <w:t xml:space="preserve"> </w:t>
+      </w:r>
+    </w:p>
+    <w:p>
+      <w:pPr>
+        <w:pStyle w:val="Paragrafoelenco"/>
+        <w:numPr>
+          <w:ilvl w:val="1"/>
+          <w:numId w:val="4"/>
+        </w:numPr>
+        <w:rPr>
+          <w:b/>
+          <w:bCs/>
+        </w:rPr>
+      </w:pPr>
+      <w:r>
+        <w:rPr>
+          <w:b/>
+          <w:bCs/>
+        </w:rPr>
+        <w:t xml:space="preserve">Resto: </w:t>
+      </w:r>
+      <w:r>
+        <w:t>Il resto delle cartell</w:t>
+      </w:r>
+      <w:r>
+        <w:t>e</w:t>
+      </w:r>
+      <w:r>
+        <w:t xml:space="preserve"> (in Source) non sono altro che cartelle del progetto NetBeans per l’interfaccia grafica.</w:t>
+      </w:r>
+      <w:r>
+        <w:br/>
+      </w:r>
+      <w:r>
+        <w:br/>
+      </w:r>
+    </w:p>
+    <w:p>
+      <w:pPr>
+        <w:pStyle w:val="Paragrafoelenco"/>
+        <w:numPr>
+          <w:ilvl w:val="0"/>
+          <w:numId w:val="4"/>
         </w:numPr>
         <w:jc w:val="both"/>
-      </w:pPr>
-      <w:r>
-        <w:t>Abbiamo deciso di sviluppare le cartelle del programma nella seguente maniera:</w:t>
+        <w:rPr>
+          <w:b/>
+          <w:bCs/>
+        </w:rPr>
+      </w:pPr>
+      <w:r>
+        <w:lastRenderedPageBreak/>
+        <w:drawing>
+          <wp:anchor distT="0" distB="0" distL="114300" distR="114300" simplePos="0" relativeHeight="251658240" behindDoc="0" locked="0" layoutInCell="1" allowOverlap="1" wp14:anchorId="5096CE6F">
+            <wp:simplePos x="0" y="0"/>
+            <wp:positionH relativeFrom="margin">
+              <wp:align>right</wp:align>
+            </wp:positionH>
+            <wp:positionV relativeFrom="paragraph">
+              <wp:posOffset>7229</wp:posOffset>
+            </wp:positionV>
+            <wp:extent cx="2203450" cy="1343660"/>
+            <wp:effectExtent l="0" t="0" r="6350" b="8890"/>
+            <wp:wrapThrough wrapText="bothSides">
+              <wp:wrapPolygon edited="0">
+                <wp:start x="0" y="0"/>
+                <wp:lineTo x="0" y="21437"/>
+                <wp:lineTo x="21476" y="21437"/>
+                <wp:lineTo x="21476" y="0"/>
+                <wp:lineTo x="0" y="0"/>
+              </wp:wrapPolygon>
+            </wp:wrapThrough>
+            <wp:docPr id="2" name="Immagine 2"/>
+            <wp:cNvGraphicFramePr>
+              <a:graphicFrameLocks xmlns:a="http://schemas.openxmlformats.org/drawingml/2006/main" noChangeAspect="1"/>
+            </wp:cNvGraphicFramePr>
+            <a:graphic xmlns:a="http://schemas.openxmlformats.org/drawingml/2006/main">
+              <a:graphicData uri="http://schemas.openxmlformats.org/drawingml/2006/picture">
+                <pic:pic xmlns:pic="http://schemas.openxmlformats.org/drawingml/2006/picture">
+                  <pic:nvPicPr>
+                    <pic:cNvPr id="1" name=""/>
+                    <pic:cNvPicPr/>
+                  </pic:nvPicPr>
+                  <pic:blipFill>
+                    <a:blip r:embed="rId9">
+                      <a:extLst>
+                        <a:ext uri="{28A0092B-C50C-407E-A947-70E740481C1C}">
+                          <a14:useLocalDpi xmlns:a14="http://schemas.microsoft.com/office/drawing/2010/main" val="0"/>
+                        </a:ext>
+                      </a:extLst>
+                    </a:blip>
+                    <a:stretch>
+                      <a:fillRect/>
+                    </a:stretch>
+                  </pic:blipFill>
+                  <pic:spPr>
+                    <a:xfrm>
+                      <a:off x="0" y="0"/>
+                      <a:ext cx="2203450" cy="1343660"/>
+                    </a:xfrm>
+                    <a:prstGeom prst="rect">
+                      <a:avLst/>
+                    </a:prstGeom>
+                  </pic:spPr>
+                </pic:pic>
+              </a:graphicData>
+            </a:graphic>
+          </wp:anchor>
+        </w:drawing>
+      </w:r>
+      <w:r>
+        <w:t xml:space="preserve">È stata sviluppata la funzione </w:t>
+      </w:r>
+      <w:r>
+        <w:rPr>
+          <w:i/>
+          <w:iCs/>
+        </w:rPr>
+        <w:t>getUser</w:t>
+      </w:r>
+      <w:r>
+        <w:rPr>
+          <w:b/>
+          <w:bCs/>
+          <w:i/>
+          <w:iCs/>
+        </w:rPr>
+        <w:t xml:space="preserve"> </w:t>
+      </w:r>
+      <w:r>
+        <w:t>che si occupa di ritornare il numero di utenti basandosi sul numero di cartelle all’interno della cartella Dataset. Per essere sicuro che il numero di utenti sia corretto non si basa semplicemente sul numero di file ma sul numero di directory, di cui verranno poi presi i nomi e ritornati sotto forma di lista.</w:t>
+      </w:r>
+      <w:r>
+        <w:rPr>
+          <w:noProof/>
+        </w:rPr>
+        <w:t xml:space="preserve"> </w:t>
+      </w:r>
+      <w:r>
+        <w:rPr>
+          <w:noProof/>
+        </w:rPr>
+        <w:t>Il procedimento esatto che esegue è il medesimo:</w:t>
+      </w:r>
+    </w:p>
+    <w:p>
+      <w:pPr>
+        <w:pStyle w:val="Paragrafoelenco"/>
+        <w:numPr>
+          <w:ilvl w:val="1"/>
+          <w:numId w:val="4"/>
+        </w:numPr>
+        <w:jc w:val="both"/>
+        <w:rPr>
+          <w:b/>
+          <w:bCs/>
+        </w:rPr>
+      </w:pPr>
+      <w:r>
+        <w:rPr>
+          <w:noProof/>
+        </w:rPr>
+        <w:t xml:space="preserve">Prende la lista di tutto quello che è contenuto all’interno della cartella Dataset (che conterrà le immagini degli utenti). </w:t>
+      </w:r>
+    </w:p>
+    <w:p>
+      <w:pPr>
+        <w:pStyle w:val="Paragrafoelenco"/>
+        <w:numPr>
+          <w:ilvl w:val="1"/>
+          <w:numId w:val="4"/>
+        </w:numPr>
+        <w:jc w:val="both"/>
+        <w:rPr>
+          <w:b/>
+          <w:bCs/>
+        </w:rPr>
+      </w:pPr>
+      <w:r>
+        <w:t>Grazie ad un join, metodo che consente di aggiungere elementi ad una path, ottiene la path completa (ovvero quella assoluta) del elemento corrente.</w:t>
+      </w:r>
+    </w:p>
+    <w:p>
+      <w:pPr>
+        <w:pStyle w:val="Paragrafoelenco"/>
+        <w:numPr>
+          <w:ilvl w:val="1"/>
+          <w:numId w:val="4"/>
+        </w:numPr>
+        <w:jc w:val="both"/>
+        <w:rPr>
+          <w:b/>
+          <w:bCs/>
+        </w:rPr>
+      </w:pPr>
+      <w:r>
+        <w:t>Stampa a terminale se si tratta di una directory o di un file (solo debug).</w:t>
+      </w:r>
+    </w:p>
+    <w:p>
+      <w:pPr>
+        <w:pStyle w:val="Paragrafoelenco"/>
+        <w:numPr>
+          <w:ilvl w:val="1"/>
+          <w:numId w:val="4"/>
+        </w:numPr>
+        <w:jc w:val="both"/>
+        <w:rPr>
+          <w:b/>
+          <w:bCs/>
+        </w:rPr>
+      </w:pPr>
+      <w:r>
+        <w:t>Se si tratta di una directory aggiunge il nome della directory, che corrisponde a quello dell’utente, alla lista di utenti che l’algoritmo effettivo dovrà poi andare a controllare.</w:t>
+      </w:r>
+      <w:r>
+        <w:t xml:space="preserve"> </w:t>
+      </w:r>
+    </w:p>
+    <w:p>
+      <w:pPr>
+        <w:ind w:left="708"/>
+        <w:jc w:val="both"/>
+      </w:pPr>
+      <w:r>
+        <w:t xml:space="preserve">Gestire le path in python ci ha richiesto di importare </w:t>
+      </w:r>
+      <w:r>
+        <w:rPr>
+          <w:i/>
+          <w:iCs/>
+        </w:rPr>
+        <w:t>os</w:t>
+      </w:r>
+      <w:r>
+        <w:t>, un modulo che si occupa di gestire in maniera molto comoda i file con le relative path, dando a disposizione metodi molto utili.</w:t>
       </w:r>
     </w:p>
     <w:p/>
@@ -165,11 +656,267 @@
       </w:r>
     </w:p>
     <w:p>
-      <w:pPr>
-        <w:pStyle w:val="Titolo1"/>
-      </w:pPr>
-      <w:r>
-        <w:t>Programma di massima per la prossima giornata di lavoro</w:t>
+      <w:r>
+        <w:drawing>
+          <wp:anchor distT="0" distB="0" distL="114300" distR="114300" simplePos="0" relativeHeight="251659264" behindDoc="0" locked="0" layoutInCell="1" allowOverlap="1" wp14:anchorId="5B61218A">
+            <wp:simplePos x="0" y="0"/>
+            <wp:positionH relativeFrom="margin">
+              <wp:align>center</wp:align>
+            </wp:positionH>
+            <wp:positionV relativeFrom="paragraph">
+              <wp:posOffset>1229360</wp:posOffset>
+            </wp:positionV>
+            <wp:extent cx="3141345" cy="365760"/>
+            <wp:effectExtent l="0" t="0" r="1905" b="0"/>
+            <wp:wrapTopAndBottom/>
+            <wp:docPr id="3" name="Immagine 3"/>
+            <wp:cNvGraphicFramePr>
+              <a:graphicFrameLocks xmlns:a="http://schemas.openxmlformats.org/drawingml/2006/main" noChangeAspect="1"/>
+            </wp:cNvGraphicFramePr>
+            <a:graphic xmlns:a="http://schemas.openxmlformats.org/drawingml/2006/main">
+              <a:graphicData uri="http://schemas.openxmlformats.org/drawingml/2006/picture">
+                <pic:pic xmlns:pic="http://schemas.openxmlformats.org/drawingml/2006/picture">
+                  <pic:nvPicPr>
+                    <pic:cNvPr id="1" name=""/>
+                    <pic:cNvPicPr/>
+                  </pic:nvPicPr>
+                  <pic:blipFill rotWithShape="1">
+                    <a:blip r:embed="rId10">
+                      <a:extLst>
+                        <a:ext uri="{28A0092B-C50C-407E-A947-70E740481C1C}">
+                          <a14:useLocalDpi xmlns:a14="http://schemas.microsoft.com/office/drawing/2010/main" val="0"/>
+                        </a:ext>
+                      </a:extLst>
+                    </a:blip>
+                    <a:srcRect l="16660" r="5686" b="-8"/>
+                    <a:stretch/>
+                  </pic:blipFill>
+                  <pic:spPr bwMode="auto">
+                    <a:xfrm>
+                      <a:off x="0" y="0"/>
+                      <a:ext cx="3141345" cy="365760"/>
+                    </a:xfrm>
+                    <a:prstGeom prst="rect">
+                      <a:avLst/>
+                    </a:prstGeom>
+                    <a:ln>
+                      <a:noFill/>
+                    </a:ln>
+                    <a:extLst>
+                      <a:ext uri="{53640926-AAD7-44D8-BBD7-CCE9431645EC}">
+                        <a14:shadowObscured xmlns:a14="http://schemas.microsoft.com/office/drawing/2010/main"/>
+                      </a:ext>
+                    </a:extLst>
+                  </pic:spPr>
+                </pic:pic>
+              </a:graphicData>
+            </a:graphic>
+          </wp:anchor>
+        </w:drawing>
+      </w:r>
+      <w:r>
+        <w:drawing>
+          <wp:anchor distT="0" distB="0" distL="114300" distR="114300" simplePos="0" relativeHeight="251660288" behindDoc="0" locked="0" layoutInCell="1" allowOverlap="1" wp14:anchorId="7D59DFA9">
+            <wp:simplePos x="0" y="0"/>
+            <wp:positionH relativeFrom="margin">
+              <wp:align>center</wp:align>
+            </wp:positionH>
+            <wp:positionV relativeFrom="paragraph">
+              <wp:posOffset>319210</wp:posOffset>
+            </wp:positionV>
+            <wp:extent cx="2168525" cy="215900"/>
+            <wp:effectExtent l="0" t="0" r="3175" b="0"/>
+            <wp:wrapTopAndBottom/>
+            <wp:docPr id="4" name="Immagine 4"/>
+            <wp:cNvGraphicFramePr>
+              <a:graphicFrameLocks xmlns:a="http://schemas.openxmlformats.org/drawingml/2006/main" noChangeAspect="1"/>
+            </wp:cNvGraphicFramePr>
+            <a:graphic xmlns:a="http://schemas.openxmlformats.org/drawingml/2006/main">
+              <a:graphicData uri="http://schemas.openxmlformats.org/drawingml/2006/picture">
+                <pic:pic xmlns:pic="http://schemas.openxmlformats.org/drawingml/2006/picture">
+                  <pic:nvPicPr>
+                    <pic:cNvPr id="1" name=""/>
+                    <pic:cNvPicPr/>
+                  </pic:nvPicPr>
+                  <pic:blipFill rotWithShape="1">
+                    <a:blip r:embed="rId11">
+                      <a:extLst>
+                        <a:ext uri="{28A0092B-C50C-407E-A947-70E740481C1C}">
+                          <a14:useLocalDpi xmlns:a14="http://schemas.microsoft.com/office/drawing/2010/main" val="0"/>
+                        </a:ext>
+                      </a:extLst>
+                    </a:blip>
+                    <a:srcRect l="11921" t="2752" r="14552" b="-4396"/>
+                    <a:stretch/>
+                  </pic:blipFill>
+                  <pic:spPr bwMode="auto">
+                    <a:xfrm>
+                      <a:off x="0" y="0"/>
+                      <a:ext cx="2168525" cy="215900"/>
+                    </a:xfrm>
+                    <a:prstGeom prst="rect">
+                      <a:avLst/>
+                    </a:prstGeom>
+                    <a:ln>
+                      <a:noFill/>
+                    </a:ln>
+                    <a:extLst>
+                      <a:ext uri="{53640926-AAD7-44D8-BBD7-CCE9431645EC}">
+                        <a14:shadowObscured xmlns:a14="http://schemas.microsoft.com/office/drawing/2010/main"/>
+                      </a:ext>
+                    </a:extLst>
+                  </pic:spPr>
+                </pic:pic>
+              </a:graphicData>
+            </a:graphic>
+          </wp:anchor>
+        </w:drawing>
+      </w:r>
+      <w:r>
+        <w:rPr>
+          <w:noProof/>
+        </w:rPr>
+        <mc:AlternateContent>
+          <mc:Choice Requires="wps">
+            <w:drawing>
+              <wp:anchor distT="0" distB="0" distL="114300" distR="114300" simplePos="0" relativeHeight="251661312" behindDoc="0" locked="0" layoutInCell="1" allowOverlap="1">
+                <wp:simplePos x="0" y="0"/>
+                <wp:positionH relativeFrom="margin">
+                  <wp:align>center</wp:align>
+                </wp:positionH>
+                <wp:positionV relativeFrom="paragraph">
+                  <wp:posOffset>597339</wp:posOffset>
+                </wp:positionV>
+                <wp:extent cx="545123" cy="521677"/>
+                <wp:effectExtent l="19050" t="0" r="45720" b="31115"/>
+                <wp:wrapNone/>
+                <wp:docPr id="5" name="Freccia in giù 5"/>
+                <wp:cNvGraphicFramePr/>
+                <a:graphic xmlns:a="http://schemas.openxmlformats.org/drawingml/2006/main">
+                  <a:graphicData uri="http://schemas.microsoft.com/office/word/2010/wordprocessingShape">
+                    <wps:wsp>
+                      <wps:cNvSpPr/>
+                      <wps:spPr>
+                        <a:xfrm>
+                          <a:off x="0" y="0"/>
+                          <a:ext cx="545123" cy="521677"/>
+                        </a:xfrm>
+                        <a:prstGeom prst="downArrow">
+                          <a:avLst/>
+                        </a:prstGeom>
+                        <a:ln>
+                          <a:solidFill>
+                            <a:schemeClr val="tx1"/>
+                          </a:solidFill>
+                        </a:ln>
+                      </wps:spPr>
+                      <wps:style>
+                        <a:lnRef idx="2">
+                          <a:schemeClr val="accent6"/>
+                        </a:lnRef>
+                        <a:fillRef idx="1">
+                          <a:schemeClr val="lt1"/>
+                        </a:fillRef>
+                        <a:effectRef idx="0">
+                          <a:schemeClr val="accent6"/>
+                        </a:effectRef>
+                        <a:fontRef idx="minor">
+                          <a:schemeClr val="dk1"/>
+                        </a:fontRef>
+                      </wps:style>
+                      <wps:bodyPr rot="0" spcFirstLastPara="0" vertOverflow="overflow" horzOverflow="overflow" vert="horz" wrap="square" lIns="91440" tIns="45720" rIns="91440" bIns="45720" numCol="1" spcCol="0" rtlCol="0" fromWordArt="0" anchor="ctr" anchorCtr="0" forceAA="0" compatLnSpc="1">
+                        <a:prstTxWarp prst="textNoShape">
+                          <a:avLst/>
+                        </a:prstTxWarp>
+                        <a:noAutofit/>
+                      </wps:bodyPr>
+                    </wps:wsp>
+                  </a:graphicData>
+                </a:graphic>
+              </wp:anchor>
+            </w:drawing>
+          </mc:Choice>
+          <mc:Fallback>
+            <w:pict>
+              <v:shapetype w14:anchorId="05648803" id="_x0000_t67" coordsize="21600,21600" o:spt="67" adj="16200,5400" path="m0@0l@1@0@1,0@2,0@2@0,21600@0,10800,21600xe">
+                <v:stroke joinstyle="miter"/>
+                <v:formulas>
+                  <v:f eqn="val #0"/>
+                  <v:f eqn="val #1"/>
+                  <v:f eqn="sum height 0 #1"/>
+                  <v:f eqn="sum 10800 0 #1"/>
+                  <v:f eqn="sum width 0 #0"/>
+                  <v:f eqn="prod @4 @3 10800"/>
+                  <v:f eqn="sum width 0 @5"/>
+                </v:formulas>
+                <v:path o:connecttype="custom" o:connectlocs="10800,0;0,@0;10800,21600;21600,@0" o:connectangles="270,180,90,0" textboxrect="@1,0,@2,@6"/>
+                <v:handles>
+                  <v:h position="#1,#0" xrange="0,10800" yrange="0,21600"/>
+                </v:handles>
+              </v:shapetype>
+              <v:shape id="Freccia in giù 5" o:spid="_x0000_s1026" type="#_x0000_t67" style="position:absolute;margin-left:0;margin-top:47.05pt;width:42.9pt;height:41.1pt;z-index:251661312;visibility:visible;mso-wrap-style:square;mso-wrap-distance-left:9pt;mso-wrap-distance-top:0;mso-wrap-distance-right:9pt;mso-wrap-distance-bottom:0;mso-position-horizontal:center;mso-position-horizontal-relative:margin;mso-position-vertical:absolute;mso-position-vertical-relative:text;v-text-anchor:middle" o:gfxdata="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" adj="10800" fillcolor="white [3201]" strokecolor="black [3213]" strokeweight="1pt">
+                <w10:wrap anchorx="margin"/>
+              </v:shape>
+            </w:pict>
+          </mc:Fallback>
+        </mc:AlternateContent>
+      </w:r>
+      <w:r>
+        <w:t>2.</w:t>
+      </w:r>
+      <w:r>
+        <w:rPr>
+          <w:noProof/>
+        </w:rPr>
+        <w:t xml:space="preserve"> </w:t>
+      </w:r>
+      <w:r>
+        <w:t xml:space="preserve">  </w:t>
+      </w:r>
+      <w:r>
+        <w:br/>
+      </w:r>
+      <w:r>
+        <w:br/>
+      </w:r>
+      <w:r>
+        <w:br/>
+      </w:r>
+      <w:r>
+        <w:br/>
+      </w:r>
+      <w:r>
+        <w:br/>
+      </w:r>
+      <w:r>
+        <w:t xml:space="preserve">Abbiamo riscontrato un problema con il modulo os, più specificatamente all’inizio utilizzavamo il metodo </w:t>
+      </w:r>
+      <w:r>
+        <w:rPr>
+          <w:i/>
+          <w:iCs/>
+        </w:rPr>
+        <w:t>isdir()</w:t>
+      </w:r>
+      <w:r>
+        <w:rPr>
+          <w:i/>
+          <w:iCs/>
+        </w:rPr>
+        <w:t xml:space="preserve">. </w:t>
+      </w:r>
+      <w:r>
+        <w:t xml:space="preserve">Quando provavamo ad utilizzarlo funzionava unicamente se il file contenente l’algoritmo era situato all’interno della directory da controllare, per ovviare ho cercato una soluzione alternativa e sono riuscito a trovare </w:t>
+      </w:r>
+      <w:r>
+        <w:rPr>
+          <w:i/>
+          <w:iCs/>
+        </w:rPr>
+        <w:t>exists()</w:t>
+      </w:r>
+      <w:r>
+        <w:t>. Lo scopo di questo metodo è dire se una directory (che gli passiamo tramite parametro) esiste o meno, quindi prendendo il percorso assoluto dell’elemento da verificare e passandoglielo possiamo sapere se si tratta di una directory o di un file.</w:t>
       </w:r>
     </w:p>
     <w:p>
@@ -177,13 +924,19 @@
         <w:pStyle w:val="Titolo1"/>
       </w:pPr>
       <w:r>
+        <w:t>Programma di massima per la prossima giornata di lavoro</w:t>
+      </w:r>
+    </w:p>
+    <w:p>
+      <w:pPr>
+        <w:pStyle w:val="Titolo1"/>
+      </w:pPr>
+      <w:r>
         <w:t>Punto rispetto alla pianifica</w:t>
       </w:r>
-      <w:bookmarkStart w:id="0" w:name="_GoBack"/>
-      <w:bookmarkEnd w:id="0"/>
     </w:p>
     <w:sectPr>
-      <w:headerReference w:type="default" r:id="rId8"/>
+      <w:headerReference w:type="default" r:id="rId12"/>
       <w:pgSz w:w="11906" w:h="16838"/>
       <w:pgMar w:top="1417" w:right="1134" w:bottom="1134" w:left="1134" w:header="708" w:footer="708" w:gutter="0"/>
       <w:cols w:space="708"/>
@@ -307,6 +1060,232 @@
 <file path=word/numbering.xml><?xml version="1.0" encoding="utf-8"?>
 <w:numbering xmlns:wpc="http://schemas.microsoft.com/office/word/2010/wordprocessingCanvas" xmlns:cx="http://schemas.microsoft.com/office/drawing/2014/chartex" xmlns:cx1="http://schemas.microsoft.com/office/drawing/2015/9/8/chartex" xmlns:cx2="http://schemas.microsoft.com/office/drawing/2015/10/21/chartex" xmlns:cx3="http://schemas.microsoft.com/office/drawing/2016/5/9/chartex" xmlns:cx4="http://schemas.microsoft.com/office/drawing/2016/5/10/chartex" xmlns:cx5="http://schemas.microsoft.com/office/drawing/2016/5/11/chartex" xmlns:cx6="http://schemas.microsoft.com/office/drawing/2016/5/12/chartex" xmlns:cx7="http://schemas.microsoft.com/office/drawing/2016/5/13/chartex" xmlns:cx8="http://schemas.microsoft.com/office/drawing/2016/5/14/chartex" xmlns:mc="http://schemas.openxmlformats.org/markup-compatibility/2006" xmlns:aink="http://schemas.microsoft.com/office/drawing/2016/ink" xmlns:am3d="http://schemas.microsoft.com/office/drawing/2017/model3d" xmlns:o="urn:schemas-microsoft-com:office:office" xmlns:r="http://schemas.openxmlformats.org/officeDocument/2006/relationships" xmlns:m="http://schemas.openxmlformats.org/officeDocument/2006/math" xmlns:v="urn:schemas-microsoft-com:vml" xmlns:wp14="http://schemas.microsoft.com/office/word/2010/wordprocessingDrawing" xmlns:wp="http://schemas.openxmlformats.org/drawingml/2006/wordprocessingDrawing" xmlns:w10="urn:schemas-microsoft-com:office:word" xmlns:w="http://schemas.openxmlformats.org/wordprocessingml/2006/main" xmlns:w14="http://schemas.microsoft.com/office/word/2010/wordml" xmlns:w15="http://schemas.microsoft.com/office/word/2012/wordml" xmlns:w16cid="http://schemas.microsoft.com/office/word/2016/wordml/cid" xmlns:w16se="http://schemas.microsoft.com/office/word/2015/wordml/symex" xmlns:wpg="http://schemas.microsoft.com/office/word/2010/wordprocessingGroup" xmlns:wpi="http://schemas.microsoft.com/office/word/2010/wordprocessingInk" xmlns:wne="http://schemas.microsoft.com/office/word/2006/wordml" xmlns:wps="http://schemas.microsoft.com/office/word/2010/wordprocessingShape" mc:Ignorable="w14 w15 w16se w16cid wp14">
   <w:abstractNum w:abstractNumId="0" w15:restartNumberingAfterBreak="0">
+    <w:nsid w:val="25FB3F49"/>
+    <w:multiLevelType w:val="hybridMultilevel"/>
+    <w:tmpl w:val="4FCA9174"/>
+    <w:lvl w:ilvl="0" w:tplc="08100001">
+      <w:start w:val="1"/>
+      <w:numFmt w:val="bullet"/>
+      <w:lvlText w:val=""/>
+      <w:lvlJc w:val="left"/>
+      <w:pPr>
+        <w:ind w:left="360" w:hanging="360"/>
+      </w:pPr>
+      <w:rPr>
+        <w:rFonts w:ascii="Symbol" w:hAnsi="Symbol" w:hint="default"/>
+      </w:rPr>
+    </w:lvl>
+    <w:lvl w:ilvl="1" w:tplc="08100003" w:tentative="1">
+      <w:start w:val="1"/>
+      <w:numFmt w:val="bullet"/>
+      <w:lvlText w:val="o"/>
+      <w:lvlJc w:val="left"/>
+      <w:pPr>
+        <w:ind w:left="1080" w:hanging="360"/>
+      </w:pPr>
+      <w:rPr>
+        <w:rFonts w:ascii="Courier New" w:hAnsi="Courier New" w:cs="Courier New" w:hint="default"/>
+      </w:rPr>
+    </w:lvl>
+    <w:lvl w:ilvl="2" w:tplc="08100005" w:tentative="1">
+      <w:start w:val="1"/>
+      <w:numFmt w:val="bullet"/>
+      <w:lvlText w:val=""/>
+      <w:lvlJc w:val="left"/>
+      <w:pPr>
+        <w:ind w:left="1800" w:hanging="360"/>
+      </w:pPr>
+      <w:rPr>
+        <w:rFonts w:ascii="Wingdings" w:hAnsi="Wingdings" w:hint="default"/>
+      </w:rPr>
+    </w:lvl>
+    <w:lvl w:ilvl="3" w:tplc="08100001" w:tentative="1">
+      <w:start w:val="1"/>
+      <w:numFmt w:val="bullet"/>
+      <w:lvlText w:val=""/>
+      <w:lvlJc w:val="left"/>
+      <w:pPr>
+        <w:ind w:left="2520" w:hanging="360"/>
+      </w:pPr>
+      <w:rPr>
+        <w:rFonts w:ascii="Symbol" w:hAnsi="Symbol" w:hint="default"/>
+      </w:rPr>
+    </w:lvl>
+    <w:lvl w:ilvl="4" w:tplc="08100003" w:tentative="1">
+      <w:start w:val="1"/>
+      <w:numFmt w:val="bullet"/>
+      <w:lvlText w:val="o"/>
+      <w:lvlJc w:val="left"/>
+      <w:pPr>
+        <w:ind w:left="3240" w:hanging="360"/>
+      </w:pPr>
+      <w:rPr>
+        <w:rFonts w:ascii="Courier New" w:hAnsi="Courier New" w:cs="Courier New" w:hint="default"/>
+      </w:rPr>
+    </w:lvl>
+    <w:lvl w:ilvl="5" w:tplc="08100005" w:tentative="1">
+      <w:start w:val="1"/>
+      <w:numFmt w:val="bullet"/>
+      <w:lvlText w:val=""/>
+      <w:lvlJc w:val="left"/>
+      <w:pPr>
+        <w:ind w:left="3960" w:hanging="360"/>
+      </w:pPr>
+      <w:rPr>
+        <w:rFonts w:ascii="Wingdings" w:hAnsi="Wingdings" w:hint="default"/>
+      </w:rPr>
+    </w:lvl>
+    <w:lvl w:ilvl="6" w:tplc="08100001" w:tentative="1">
+      <w:start w:val="1"/>
+      <w:numFmt w:val="bullet"/>
+      <w:lvlText w:val=""/>
+      <w:lvlJc w:val="left"/>
+      <w:pPr>
+        <w:ind w:left="4680" w:hanging="360"/>
+      </w:pPr>
+      <w:rPr>
+        <w:rFonts w:ascii="Symbol" w:hAnsi="Symbol" w:hint="default"/>
+      </w:rPr>
+    </w:lvl>
+    <w:lvl w:ilvl="7" w:tplc="08100003" w:tentative="1">
+      <w:start w:val="1"/>
+      <w:numFmt w:val="bullet"/>
+      <w:lvlText w:val="o"/>
+      <w:lvlJc w:val="left"/>
+      <w:pPr>
+        <w:ind w:left="5400" w:hanging="360"/>
+      </w:pPr>
+      <w:rPr>
+        <w:rFonts w:ascii="Courier New" w:hAnsi="Courier New" w:cs="Courier New" w:hint="default"/>
+      </w:rPr>
+    </w:lvl>
+    <w:lvl w:ilvl="8" w:tplc="08100005" w:tentative="1">
+      <w:start w:val="1"/>
+      <w:numFmt w:val="bullet"/>
+      <w:lvlText w:val=""/>
+      <w:lvlJc w:val="left"/>
+      <w:pPr>
+        <w:ind w:left="6120" w:hanging="360"/>
+      </w:pPr>
+      <w:rPr>
+        <w:rFonts w:ascii="Wingdings" w:hAnsi="Wingdings" w:hint="default"/>
+      </w:rPr>
+    </w:lvl>
+  </w:abstractNum>
+  <w:abstractNum w:abstractNumId="1" w15:restartNumberingAfterBreak="0">
+    <w:nsid w:val="34B241E8"/>
+    <w:multiLevelType w:val="hybridMultilevel"/>
+    <w:tmpl w:val="46B2A562"/>
+    <w:lvl w:ilvl="0" w:tplc="08100001">
+      <w:start w:val="1"/>
+      <w:numFmt w:val="bullet"/>
+      <w:lvlText w:val=""/>
+      <w:lvlJc w:val="left"/>
+      <w:pPr>
+        <w:ind w:left="720" w:hanging="360"/>
+      </w:pPr>
+      <w:rPr>
+        <w:rFonts w:ascii="Symbol" w:hAnsi="Symbol" w:hint="default"/>
+      </w:rPr>
+    </w:lvl>
+    <w:lvl w:ilvl="1" w:tplc="08100003" w:tentative="1">
+      <w:start w:val="1"/>
+      <w:numFmt w:val="bullet"/>
+      <w:lvlText w:val="o"/>
+      <w:lvlJc w:val="left"/>
+      <w:pPr>
+        <w:ind w:left="1440" w:hanging="360"/>
+      </w:pPr>
+      <w:rPr>
+        <w:rFonts w:ascii="Courier New" w:hAnsi="Courier New" w:cs="Courier New" w:hint="default"/>
+      </w:rPr>
+    </w:lvl>
+    <w:lvl w:ilvl="2" w:tplc="08100005" w:tentative="1">
+      <w:start w:val="1"/>
+      <w:numFmt w:val="bullet"/>
+      <w:lvlText w:val=""/>
+      <w:lvlJc w:val="left"/>
+      <w:pPr>
+        <w:ind w:left="2160" w:hanging="360"/>
+      </w:pPr>
+      <w:rPr>
+        <w:rFonts w:ascii="Wingdings" w:hAnsi="Wingdings" w:hint="default"/>
+      </w:rPr>
+    </w:lvl>
+    <w:lvl w:ilvl="3" w:tplc="08100001" w:tentative="1">
+      <w:start w:val="1"/>
+      <w:numFmt w:val="bullet"/>
+      <w:lvlText w:val=""/>
+      <w:lvlJc w:val="left"/>
+      <w:pPr>
+        <w:ind w:left="2880" w:hanging="360"/>
+      </w:pPr>
+      <w:rPr>
+        <w:rFonts w:ascii="Symbol" w:hAnsi="Symbol" w:hint="default"/>
+      </w:rPr>
+    </w:lvl>
+    <w:lvl w:ilvl="4" w:tplc="08100003" w:tentative="1">
+      <w:start w:val="1"/>
+      <w:numFmt w:val="bullet"/>
+      <w:lvlText w:val="o"/>
+      <w:lvlJc w:val="left"/>
+      <w:pPr>
+        <w:ind w:left="3600" w:hanging="360"/>
+      </w:pPr>
+      <w:rPr>
+        <w:rFonts w:ascii="Courier New" w:hAnsi="Courier New" w:cs="Courier New" w:hint="default"/>
+      </w:rPr>
+    </w:lvl>
+    <w:lvl w:ilvl="5" w:tplc="08100005" w:tentative="1">
+      <w:start w:val="1"/>
+      <w:numFmt w:val="bullet"/>
+      <w:lvlText w:val=""/>
+      <w:lvlJc w:val="left"/>
+      <w:pPr>
+        <w:ind w:left="4320" w:hanging="360"/>
+      </w:pPr>
+      <w:rPr>
+        <w:rFonts w:ascii="Wingdings" w:hAnsi="Wingdings" w:hint="default"/>
+      </w:rPr>
+    </w:lvl>
+    <w:lvl w:ilvl="6" w:tplc="08100001" w:tentative="1">
+      <w:start w:val="1"/>
+      <w:numFmt w:val="bullet"/>
+      <w:lvlText w:val=""/>
+      <w:lvlJc w:val="left"/>
+      <w:pPr>
+        <w:ind w:left="5040" w:hanging="360"/>
+      </w:pPr>
+      <w:rPr>
+        <w:rFonts w:ascii="Symbol" w:hAnsi="Symbol" w:hint="default"/>
+      </w:rPr>
+    </w:lvl>
+    <w:lvl w:ilvl="7" w:tplc="08100003" w:tentative="1">
+      <w:start w:val="1"/>
+      <w:numFmt w:val="bullet"/>
+      <w:lvlText w:val="o"/>
+      <w:lvlJc w:val="left"/>
+      <w:pPr>
+        <w:ind w:left="5760" w:hanging="360"/>
+      </w:pPr>
+      <w:rPr>
+        <w:rFonts w:ascii="Courier New" w:hAnsi="Courier New" w:cs="Courier New" w:hint="default"/>
+      </w:rPr>
+    </w:lvl>
+    <w:lvl w:ilvl="8" w:tplc="08100005" w:tentative="1">
+      <w:start w:val="1"/>
+      <w:numFmt w:val="bullet"/>
+      <w:lvlText w:val=""/>
+      <w:lvlJc w:val="left"/>
+      <w:pPr>
+        <w:ind w:left="6480" w:hanging="360"/>
+      </w:pPr>
+      <w:rPr>
+        <w:rFonts w:ascii="Wingdings" w:hAnsi="Wingdings" w:hint="default"/>
+      </w:rPr>
+    </w:lvl>
+  </w:abstractNum>
+  <w:abstractNum w:abstractNumId="2" w15:restartNumberingAfterBreak="0">
     <w:nsid w:val="75CD7E81"/>
     <w:multiLevelType w:val="hybridMultilevel"/>
     <w:tmpl w:val="055E6550"/>
@@ -395,8 +1374,110 @@
       </w:pPr>
     </w:lvl>
   </w:abstractNum>
+  <w:abstractNum w:abstractNumId="3" w15:restartNumberingAfterBreak="0">
+    <w:nsid w:val="78077DE6"/>
+    <w:multiLevelType w:val="hybridMultilevel"/>
+    <w:tmpl w:val="44222198"/>
+    <w:lvl w:ilvl="0" w:tplc="38A69FC2">
+      <w:start w:val="1"/>
+      <w:numFmt w:val="decimal"/>
+      <w:lvlText w:val="%1."/>
+      <w:lvlJc w:val="left"/>
+      <w:pPr>
+        <w:ind w:left="720" w:hanging="360"/>
+      </w:pPr>
+      <w:rPr>
+        <w:b w:val="0"/>
+        <w:bCs w:val="0"/>
+      </w:rPr>
+    </w:lvl>
+    <w:lvl w:ilvl="1" w:tplc="08100001">
+      <w:start w:val="1"/>
+      <w:numFmt w:val="bullet"/>
+      <w:lvlText w:val=""/>
+      <w:lvlJc w:val="left"/>
+      <w:pPr>
+        <w:ind w:left="1440" w:hanging="360"/>
+      </w:pPr>
+      <w:rPr>
+        <w:rFonts w:ascii="Symbol" w:hAnsi="Symbol" w:hint="default"/>
+      </w:rPr>
+    </w:lvl>
+    <w:lvl w:ilvl="2" w:tplc="0810001B" w:tentative="1">
+      <w:start w:val="1"/>
+      <w:numFmt w:val="lowerRoman"/>
+      <w:lvlText w:val="%3."/>
+      <w:lvlJc w:val="right"/>
+      <w:pPr>
+        <w:ind w:left="2160" w:hanging="180"/>
+      </w:pPr>
+    </w:lvl>
+    <w:lvl w:ilvl="3" w:tplc="0810000F" w:tentative="1">
+      <w:start w:val="1"/>
+      <w:numFmt w:val="decimal"/>
+      <w:lvlText w:val="%4."/>
+      <w:lvlJc w:val="left"/>
+      <w:pPr>
+        <w:ind w:left="2880" w:hanging="360"/>
+      </w:pPr>
+    </w:lvl>
+    <w:lvl w:ilvl="4" w:tplc="08100019" w:tentative="1">
+      <w:start w:val="1"/>
+      <w:numFmt w:val="lowerLetter"/>
+      <w:lvlText w:val="%5."/>
+      <w:lvlJc w:val="left"/>
+      <w:pPr>
+        <w:ind w:left="3600" w:hanging="360"/>
+      </w:pPr>
+    </w:lvl>
+    <w:lvl w:ilvl="5" w:tplc="0810001B" w:tentative="1">
+      <w:start w:val="1"/>
+      <w:numFmt w:val="lowerRoman"/>
+      <w:lvlText w:val="%6."/>
+      <w:lvlJc w:val="right"/>
+      <w:pPr>
+        <w:ind w:left="4320" w:hanging="180"/>
+      </w:pPr>
+    </w:lvl>
+    <w:lvl w:ilvl="6" w:tplc="0810000F" w:tentative="1">
+      <w:start w:val="1"/>
+      <w:numFmt w:val="decimal"/>
+      <w:lvlText w:val="%7."/>
+      <w:lvlJc w:val="left"/>
+      <w:pPr>
+        <w:ind w:left="5040" w:hanging="360"/>
+      </w:pPr>
+    </w:lvl>
+    <w:lvl w:ilvl="7" w:tplc="08100019" w:tentative="1">
+      <w:start w:val="1"/>
+      <w:numFmt w:val="lowerLetter"/>
+      <w:lvlText w:val="%8."/>
+      <w:lvlJc w:val="left"/>
+      <w:pPr>
+        <w:ind w:left="5760" w:hanging="360"/>
+      </w:pPr>
+    </w:lvl>
+    <w:lvl w:ilvl="8" w:tplc="0810001B" w:tentative="1">
+      <w:start w:val="1"/>
+      <w:numFmt w:val="lowerRoman"/>
+      <w:lvlText w:val="%9."/>
+      <w:lvlJc w:val="right"/>
+      <w:pPr>
+        <w:ind w:left="6480" w:hanging="180"/>
+      </w:pPr>
+    </w:lvl>
+  </w:abstractNum>
   <w:num w:numId="1">
+    <w:abstractNumId w:val="2"/>
+  </w:num>
+  <w:num w:numId="2">
     <w:abstractNumId w:val="0"/>
+  </w:num>
+  <w:num w:numId="3">
+    <w:abstractNumId w:val="1"/>
+  </w:num>
+  <w:num w:numId="4">
+    <w:abstractNumId w:val="3"/>
   </w:num>
 </w:numbering>
 </file>
@@ -1331,7 +2412,7 @@
 </file>
 
 <file path=customXml/itemProps1.xml><?xml version="1.0" encoding="utf-8"?>
-<ds:datastoreItem xmlns:ds="http://schemas.openxmlformats.org/officeDocument/2006/customXml" ds:itemID="{4B16ACA9-9245-440C-A451-BBAC3DA6DDF8}">
+<ds:datastoreItem xmlns:ds="http://schemas.openxmlformats.org/officeDocument/2006/customXml" ds:itemID="{AD71C2A9-7200-480A-A236-7E86E39289C1}">
   <ds:schemaRefs>
     <ds:schemaRef ds:uri="http://schemas.openxmlformats.org/officeDocument/2006/bibliography"/>
   </ds:schemaRefs>

</xml_diff>